<commit_message>
Add activity program of user case 27
</commit_message>
<xml_diff>
--- a/需求文档/需求文档v1.2.docx
+++ b/需求文档/需求文档v1.2.docx
@@ -5567,8 +5567,6 @@
         <w:pStyle w:val="T2"/>
       </w:pPr>
       <w:bookmarkStart w:id="3" w:name="_Toc526801438"/>
-      <w:bookmarkStart w:id="4" w:name="_GoBack"/>
-      <w:bookmarkEnd w:id="4"/>
       <w:r>
         <w:rPr>
           <w:rFonts w:hint="eastAsia"/>
@@ -5769,28 +5767,28 @@
       <w:pPr>
         <w:pStyle w:val="T1"/>
       </w:pPr>
-      <w:bookmarkStart w:id="5" w:name="_Toc526801439"/>
+      <w:bookmarkStart w:id="4" w:name="_Toc526801439"/>
       <w:r>
         <w:rPr>
           <w:rFonts w:hint="eastAsia"/>
         </w:rPr>
         <w:t>系统功能需求</w:t>
       </w:r>
+      <w:bookmarkEnd w:id="4"/>
+    </w:p>
+    <w:p/>
+    <w:p>
+      <w:pPr>
+        <w:pStyle w:val="T2"/>
+      </w:pPr>
+      <w:bookmarkStart w:id="5" w:name="_Toc526801440"/>
+      <w:r>
+        <w:rPr>
+          <w:rFonts w:hint="eastAsia"/>
+        </w:rPr>
+        <w:t>系统功能架构</w:t>
+      </w:r>
       <w:bookmarkEnd w:id="5"/>
-    </w:p>
-    <w:p/>
-    <w:p>
-      <w:pPr>
-        <w:pStyle w:val="T2"/>
-      </w:pPr>
-      <w:bookmarkStart w:id="6" w:name="_Toc526801440"/>
-      <w:r>
-        <w:rPr>
-          <w:rFonts w:hint="eastAsia"/>
-        </w:rPr>
-        <w:t>系统功能架构</w:t>
-      </w:r>
-      <w:bookmarkEnd w:id="6"/>
     </w:p>
     <w:p>
       <w:pPr>
@@ -5859,14 +5857,14 @@
       <w:pPr>
         <w:pStyle w:val="T2"/>
       </w:pPr>
-      <w:bookmarkStart w:id="7" w:name="_Toc526801441"/>
+      <w:bookmarkStart w:id="6" w:name="_Toc526801441"/>
       <w:r>
         <w:rPr>
           <w:rFonts w:hint="eastAsia"/>
         </w:rPr>
         <w:t>用户登录</w:t>
       </w:r>
-      <w:bookmarkEnd w:id="7"/>
+      <w:bookmarkEnd w:id="6"/>
     </w:p>
     <w:p>
       <w:pPr>
@@ -6252,31 +6250,31 @@
       <w:pPr>
         <w:pStyle w:val="Heading4"/>
       </w:pPr>
-      <w:bookmarkStart w:id="8" w:name="_Toc12277"/>
-      <w:bookmarkStart w:id="9" w:name="_Toc498930517"/>
+      <w:bookmarkStart w:id="7" w:name="_Toc12277"/>
+      <w:bookmarkStart w:id="8" w:name="_Toc498930517"/>
       <w:r>
         <w:rPr>
           <w:rFonts w:hint="eastAsia"/>
         </w:rPr>
         <w:t>事件流</w:t>
       </w:r>
+      <w:bookmarkEnd w:id="7"/>
       <w:bookmarkEnd w:id="8"/>
+    </w:p>
+    <w:p>
+      <w:pPr>
+        <w:pStyle w:val="Heading5"/>
+      </w:pPr>
+      <w:bookmarkStart w:id="9" w:name="_Toc27771"/>
+      <w:bookmarkStart w:id="10" w:name="_Toc498930518"/>
+      <w:r>
+        <w:rPr>
+          <w:rFonts w:hint="eastAsia"/>
+        </w:rPr>
+        <w:t>基本流</w:t>
+      </w:r>
       <w:bookmarkEnd w:id="9"/>
-    </w:p>
-    <w:p>
-      <w:pPr>
-        <w:pStyle w:val="Heading5"/>
-      </w:pPr>
-      <w:bookmarkStart w:id="10" w:name="_Toc27771"/>
-      <w:bookmarkStart w:id="11" w:name="_Toc498930518"/>
-      <w:r>
-        <w:rPr>
-          <w:rFonts w:hint="eastAsia"/>
-        </w:rPr>
-        <w:t>基本流</w:t>
-      </w:r>
       <w:bookmarkEnd w:id="10"/>
-      <w:bookmarkEnd w:id="11"/>
     </w:p>
     <w:p>
       <w:pPr>
@@ -6611,14 +6609,14 @@
       <w:pPr>
         <w:pStyle w:val="T2"/>
       </w:pPr>
-      <w:bookmarkStart w:id="12" w:name="_Toc526801442"/>
+      <w:bookmarkStart w:id="11" w:name="_Toc526801442"/>
       <w:r>
         <w:rPr>
           <w:rFonts w:hint="eastAsia"/>
         </w:rPr>
         <w:t>注册</w:t>
       </w:r>
-      <w:bookmarkEnd w:id="12"/>
+      <w:bookmarkEnd w:id="11"/>
     </w:p>
     <w:p>
       <w:pPr>
@@ -7360,14 +7358,14 @@
       <w:pPr>
         <w:pStyle w:val="T2"/>
       </w:pPr>
-      <w:bookmarkStart w:id="13" w:name="_Toc526801443"/>
+      <w:bookmarkStart w:id="12" w:name="_Toc526801443"/>
       <w:r>
         <w:rPr>
           <w:rFonts w:hint="eastAsia"/>
         </w:rPr>
         <w:t>登出</w:t>
       </w:r>
-      <w:bookmarkEnd w:id="13"/>
+      <w:bookmarkEnd w:id="12"/>
     </w:p>
     <w:p>
       <w:pPr>
@@ -7967,14 +7965,14 @@
       <w:pPr>
         <w:pStyle w:val="T2"/>
       </w:pPr>
-      <w:bookmarkStart w:id="14" w:name="_Toc526801444"/>
+      <w:bookmarkStart w:id="13" w:name="_Toc526801444"/>
       <w:r>
         <w:rPr>
           <w:rFonts w:hint="eastAsia"/>
         </w:rPr>
         <w:t>查看制作人员名单</w:t>
       </w:r>
-      <w:bookmarkEnd w:id="14"/>
+      <w:bookmarkEnd w:id="13"/>
     </w:p>
     <w:p>
       <w:pPr>
@@ -8507,14 +8505,14 @@
       <w:pPr>
         <w:pStyle w:val="T2"/>
       </w:pPr>
-      <w:bookmarkStart w:id="15" w:name="_Toc526801445"/>
+      <w:bookmarkStart w:id="14" w:name="_Toc526801445"/>
       <w:r>
         <w:rPr>
           <w:rFonts w:hint="eastAsia"/>
         </w:rPr>
         <w:t>更改客户端设置</w:t>
       </w:r>
-      <w:bookmarkEnd w:id="15"/>
+      <w:bookmarkEnd w:id="14"/>
     </w:p>
     <w:p>
       <w:pPr>
@@ -9111,14 +9109,14 @@
       <w:pPr>
         <w:pStyle w:val="T2"/>
       </w:pPr>
-      <w:bookmarkStart w:id="16" w:name="_Toc526801446"/>
+      <w:bookmarkStart w:id="15" w:name="_Toc526801446"/>
       <w:r>
         <w:rPr>
           <w:rFonts w:hint="eastAsia"/>
         </w:rPr>
         <w:t>调整虚拟角色外观</w:t>
       </w:r>
-      <w:bookmarkEnd w:id="16"/>
+      <w:bookmarkEnd w:id="15"/>
     </w:p>
     <w:p>
       <w:pPr>
@@ -9909,14 +9907,14 @@
       <w:pPr>
         <w:pStyle w:val="T2"/>
       </w:pPr>
-      <w:bookmarkStart w:id="17" w:name="_Toc526801447"/>
+      <w:bookmarkStart w:id="16" w:name="_Toc526801447"/>
       <w:r>
         <w:rPr>
           <w:rFonts w:hint="eastAsia"/>
         </w:rPr>
         <w:t>切换场景</w:t>
       </w:r>
-      <w:bookmarkEnd w:id="17"/>
+      <w:bookmarkEnd w:id="16"/>
     </w:p>
     <w:p>
       <w:pPr>
@@ -10913,7 +10911,7 @@
       <w:pPr>
         <w:pStyle w:val="T2"/>
       </w:pPr>
-      <w:bookmarkStart w:id="18" w:name="_Toc526801448"/>
+      <w:bookmarkStart w:id="17" w:name="_Toc526801448"/>
       <w:r>
         <w:rPr>
           <w:rFonts w:hint="eastAsia"/>
@@ -10921,7 +10919,7 @@
         <w:lastRenderedPageBreak/>
         <w:t>在场景中移动</w:t>
       </w:r>
-      <w:bookmarkEnd w:id="18"/>
+      <w:bookmarkEnd w:id="17"/>
     </w:p>
     <w:p>
       <w:pPr>
@@ -11601,14 +11599,14 @@
       <w:pPr>
         <w:pStyle w:val="T2"/>
       </w:pPr>
-      <w:bookmarkStart w:id="19" w:name="_Toc526801449"/>
+      <w:bookmarkStart w:id="18" w:name="_Toc526801449"/>
       <w:r>
         <w:rPr>
           <w:rFonts w:hint="eastAsia"/>
         </w:rPr>
         <w:t>与场景物体互动</w:t>
       </w:r>
-      <w:bookmarkEnd w:id="19"/>
+      <w:bookmarkEnd w:id="18"/>
     </w:p>
     <w:p>
       <w:pPr>
@@ -12310,14 +12308,14 @@
       <w:pPr>
         <w:pStyle w:val="T2"/>
       </w:pPr>
-      <w:bookmarkStart w:id="20" w:name="_Toc526801450"/>
+      <w:bookmarkStart w:id="19" w:name="_Toc526801450"/>
       <w:r>
         <w:rPr>
           <w:rFonts w:hint="eastAsia"/>
         </w:rPr>
         <w:t>做出动作</w:t>
       </w:r>
-      <w:bookmarkEnd w:id="20"/>
+      <w:bookmarkEnd w:id="19"/>
     </w:p>
     <w:p>
       <w:pPr>
@@ -12907,14 +12905,14 @@
       <w:pPr>
         <w:pStyle w:val="T2"/>
       </w:pPr>
-      <w:bookmarkStart w:id="21" w:name="_Toc526801451"/>
+      <w:bookmarkStart w:id="20" w:name="_Toc526801451"/>
       <w:r>
         <w:rPr>
           <w:rFonts w:hint="eastAsia"/>
         </w:rPr>
         <w:t>防卡死传送</w:t>
       </w:r>
-      <w:bookmarkEnd w:id="21"/>
+      <w:bookmarkEnd w:id="20"/>
     </w:p>
     <w:p>
       <w:pPr>
@@ -13690,14 +13688,14 @@
       <w:pPr>
         <w:pStyle w:val="T2"/>
       </w:pPr>
-      <w:bookmarkStart w:id="22" w:name="_Toc526801452"/>
+      <w:bookmarkStart w:id="21" w:name="_Toc526801452"/>
       <w:r>
         <w:rPr>
           <w:rFonts w:hint="eastAsia"/>
         </w:rPr>
         <w:t>选中其他用户</w:t>
       </w:r>
-      <w:bookmarkEnd w:id="22"/>
+      <w:bookmarkEnd w:id="21"/>
     </w:p>
     <w:p>
       <w:pPr>
@@ -14284,14 +14282,14 @@
       <w:pPr>
         <w:pStyle w:val="T2"/>
       </w:pPr>
-      <w:bookmarkStart w:id="23" w:name="_Toc526801453"/>
+      <w:bookmarkStart w:id="22" w:name="_Toc526801453"/>
       <w:r>
         <w:rPr>
           <w:rFonts w:hint="eastAsia"/>
         </w:rPr>
         <w:t>发送消息</w:t>
       </w:r>
-      <w:bookmarkEnd w:id="23"/>
+      <w:bookmarkEnd w:id="22"/>
     </w:p>
     <w:p>
       <w:pPr>
@@ -15359,14 +15357,14 @@
       <w:pPr>
         <w:pStyle w:val="T2"/>
       </w:pPr>
-      <w:bookmarkStart w:id="24" w:name="_Toc526801454"/>
+      <w:bookmarkStart w:id="23" w:name="_Toc526801454"/>
       <w:r>
         <w:rPr>
           <w:rFonts w:hint="eastAsia"/>
         </w:rPr>
         <w:t>接收消息</w:t>
       </w:r>
-      <w:bookmarkEnd w:id="24"/>
+      <w:bookmarkEnd w:id="23"/>
     </w:p>
     <w:p>
       <w:pPr>
@@ -16065,14 +16063,14 @@
       <w:pPr>
         <w:pStyle w:val="T2"/>
       </w:pPr>
-      <w:bookmarkStart w:id="25" w:name="_Toc526801455"/>
+      <w:bookmarkStart w:id="24" w:name="_Toc526801455"/>
       <w:r>
         <w:rPr>
           <w:rFonts w:hint="eastAsia"/>
         </w:rPr>
         <w:t>查看本地历史消息</w:t>
       </w:r>
-      <w:bookmarkEnd w:id="25"/>
+      <w:bookmarkEnd w:id="24"/>
     </w:p>
     <w:p>
       <w:pPr>
@@ -16575,14 +16573,14 @@
       <w:pPr>
         <w:pStyle w:val="T2"/>
       </w:pPr>
-      <w:bookmarkStart w:id="26" w:name="_Toc526801456"/>
+      <w:bookmarkStart w:id="25" w:name="_Toc526801456"/>
       <w:r>
         <w:rPr>
           <w:rFonts w:hint="eastAsia"/>
         </w:rPr>
         <w:t>添加好友</w:t>
       </w:r>
-      <w:bookmarkEnd w:id="26"/>
+      <w:bookmarkEnd w:id="25"/>
     </w:p>
     <w:p>
       <w:pPr>
@@ -17257,14 +17255,14 @@
       <w:pPr>
         <w:pStyle w:val="T2"/>
       </w:pPr>
-      <w:bookmarkStart w:id="27" w:name="_Toc526801457"/>
+      <w:bookmarkStart w:id="26" w:name="_Toc526801457"/>
       <w:r>
         <w:rPr>
           <w:rFonts w:hint="eastAsia"/>
         </w:rPr>
         <w:t>删除好友</w:t>
       </w:r>
-      <w:bookmarkEnd w:id="27"/>
+      <w:bookmarkEnd w:id="26"/>
     </w:p>
     <w:p>
       <w:pPr>
@@ -17795,14 +17793,14 @@
       <w:pPr>
         <w:pStyle w:val="T2"/>
       </w:pPr>
-      <w:bookmarkStart w:id="28" w:name="_Toc526801458"/>
+      <w:bookmarkStart w:id="27" w:name="_Toc526801458"/>
       <w:r>
         <w:rPr>
           <w:rFonts w:hint="eastAsia"/>
         </w:rPr>
         <w:t>编辑家园</w:t>
       </w:r>
-      <w:bookmarkEnd w:id="28"/>
+      <w:bookmarkEnd w:id="27"/>
     </w:p>
     <w:p>
       <w:pPr>
@@ -18388,14 +18386,14 @@
       <w:pPr>
         <w:pStyle w:val="T2"/>
       </w:pPr>
-      <w:bookmarkStart w:id="29" w:name="_Toc526801459"/>
+      <w:bookmarkStart w:id="28" w:name="_Toc526801459"/>
       <w:r>
         <w:rPr>
           <w:rFonts w:hint="eastAsia"/>
         </w:rPr>
         <w:t>发布家园公告</w:t>
       </w:r>
-      <w:bookmarkEnd w:id="29"/>
+      <w:bookmarkEnd w:id="28"/>
     </w:p>
     <w:p>
       <w:pPr>
@@ -18929,14 +18927,14 @@
       <w:pPr>
         <w:pStyle w:val="T2"/>
       </w:pPr>
-      <w:bookmarkStart w:id="30" w:name="_Toc526801460"/>
+      <w:bookmarkStart w:id="29" w:name="_Toc526801460"/>
       <w:r>
         <w:rPr>
           <w:rFonts w:hint="eastAsia"/>
         </w:rPr>
         <w:t>调整家园发言权限</w:t>
       </w:r>
-      <w:bookmarkEnd w:id="30"/>
+      <w:bookmarkEnd w:id="29"/>
     </w:p>
     <w:p>
       <w:pPr>
@@ -19434,14 +19432,14 @@
       <w:pPr>
         <w:pStyle w:val="T2"/>
       </w:pPr>
-      <w:bookmarkStart w:id="31" w:name="_Toc526801461"/>
+      <w:bookmarkStart w:id="30" w:name="_Toc526801461"/>
       <w:r>
         <w:rPr>
           <w:rFonts w:hint="eastAsia"/>
         </w:rPr>
         <w:t>逐客</w:t>
       </w:r>
-      <w:bookmarkEnd w:id="31"/>
+      <w:bookmarkEnd w:id="30"/>
     </w:p>
     <w:p>
       <w:pPr>
@@ -20007,14 +20005,14 @@
       <w:pPr>
         <w:pStyle w:val="T2"/>
       </w:pPr>
-      <w:bookmarkStart w:id="32" w:name="_Toc526801462"/>
+      <w:bookmarkStart w:id="31" w:name="_Toc526801462"/>
       <w:r>
         <w:rPr>
           <w:rFonts w:hint="eastAsia"/>
         </w:rPr>
         <w:t>公开家园</w:t>
       </w:r>
-      <w:bookmarkEnd w:id="32"/>
+      <w:bookmarkEnd w:id="31"/>
     </w:p>
     <w:p>
       <w:pPr>
@@ -20486,14 +20484,14 @@
       <w:pPr>
         <w:pStyle w:val="T2"/>
       </w:pPr>
-      <w:bookmarkStart w:id="33" w:name="_Toc526801463"/>
+      <w:bookmarkStart w:id="32" w:name="_Toc526801463"/>
       <w:r>
         <w:rPr>
           <w:rFonts w:hint="eastAsia"/>
         </w:rPr>
         <w:t>加密家园</w:t>
       </w:r>
-      <w:bookmarkEnd w:id="33"/>
+      <w:bookmarkEnd w:id="32"/>
     </w:p>
     <w:p>
       <w:pPr>
@@ -20929,14 +20927,14 @@
       <w:pPr>
         <w:pStyle w:val="T2"/>
       </w:pPr>
-      <w:bookmarkStart w:id="34" w:name="_Toc526801464"/>
+      <w:bookmarkStart w:id="33" w:name="_Toc526801464"/>
       <w:r>
         <w:rPr>
           <w:rFonts w:hint="eastAsia"/>
         </w:rPr>
         <w:t>发布全服公告</w:t>
       </w:r>
-      <w:bookmarkEnd w:id="34"/>
+      <w:bookmarkEnd w:id="33"/>
     </w:p>
     <w:p>
       <w:pPr>
@@ -21450,14 +21448,14 @@
       <w:pPr>
         <w:pStyle w:val="T2"/>
       </w:pPr>
-      <w:bookmarkStart w:id="35" w:name="_Toc526801465"/>
+      <w:bookmarkStart w:id="34" w:name="_Toc526801465"/>
       <w:r>
         <w:rPr>
           <w:rFonts w:hint="eastAsia"/>
         </w:rPr>
         <w:t>封号</w:t>
       </w:r>
-      <w:bookmarkEnd w:id="35"/>
+      <w:bookmarkEnd w:id="34"/>
     </w:p>
     <w:p>
       <w:pPr>
@@ -21947,27 +21945,84 @@
       <w:pPr>
         <w:pStyle w:val="T2"/>
       </w:pPr>
-      <w:bookmarkStart w:id="36" w:name="_Toc526801466"/>
+      <w:bookmarkStart w:id="35" w:name="_Toc526801466"/>
       <w:r>
         <w:rPr>
           <w:rFonts w:hint="eastAsia"/>
         </w:rPr>
         <w:t>浏览系统后端数据</w:t>
       </w:r>
+      <w:bookmarkEnd w:id="35"/>
+    </w:p>
+    <w:p>
+      <w:pPr>
+        <w:pStyle w:val="Heading4"/>
+      </w:pPr>
+      <w:r>
+        <w:rPr>
+          <w:rFonts w:hint="eastAsia"/>
+        </w:rPr>
+        <w:lastRenderedPageBreak/>
+        <w:t>活动图</w:t>
+      </w:r>
+    </w:p>
+    <w:p>
+      <w:bookmarkStart w:id="36" w:name="_GoBack"/>
       <w:bookmarkEnd w:id="36"/>
-    </w:p>
-    <w:p>
-      <w:pPr>
-        <w:pStyle w:val="Heading4"/>
-      </w:pPr>
-      <w:r>
-        <w:rPr>
-          <w:rFonts w:hint="eastAsia"/>
-        </w:rPr>
-        <w:t>活动图</w:t>
-      </w:r>
-    </w:p>
-    <w:p/>
+      <w:r>
+        <w:rPr>
+          <w:noProof/>
+        </w:rPr>
+        <w:drawing>
+          <wp:inline distT="0" distB="0" distL="0" distR="0" wp14:anchorId="0C821110" wp14:editId="1F12731F">
+            <wp:extent cx="3543300" cy="6667500"/>
+            <wp:effectExtent l="0" t="0" r="0" b="0"/>
+            <wp:docPr id="1" name="Picture 1"/>
+            <wp:cNvGraphicFramePr>
+              <a:graphicFrameLocks xmlns:a="http://schemas.openxmlformats.org/drawingml/2006/main" noChangeAspect="1"/>
+            </wp:cNvGraphicFramePr>
+            <a:graphic xmlns:a="http://schemas.openxmlformats.org/drawingml/2006/main">
+              <a:graphicData uri="http://schemas.openxmlformats.org/drawingml/2006/picture">
+                <pic:pic xmlns:pic="http://schemas.openxmlformats.org/drawingml/2006/picture">
+                  <pic:nvPicPr>
+                    <pic:cNvPr id="0" name="Picture 4"/>
+                    <pic:cNvPicPr>
+                      <a:picLocks noChangeAspect="1" noChangeArrowheads="1"/>
+                    </pic:cNvPicPr>
+                  </pic:nvPicPr>
+                  <pic:blipFill>
+                    <a:blip r:embed="rId36">
+                      <a:extLst>
+                        <a:ext uri="{28A0092B-C50C-407E-A947-70E740481C1C}">
+                          <a14:useLocalDpi xmlns:a14="http://schemas.microsoft.com/office/drawing/2010/main" val="0"/>
+                        </a:ext>
+                      </a:extLst>
+                    </a:blip>
+                    <a:srcRect/>
+                    <a:stretch>
+                      <a:fillRect/>
+                    </a:stretch>
+                  </pic:blipFill>
+                  <pic:spPr bwMode="auto">
+                    <a:xfrm>
+                      <a:off x="0" y="0"/>
+                      <a:ext cx="3543300" cy="6667500"/>
+                    </a:xfrm>
+                    <a:prstGeom prst="rect">
+                      <a:avLst/>
+                    </a:prstGeom>
+                    <a:noFill/>
+                    <a:ln>
+                      <a:noFill/>
+                    </a:ln>
+                  </pic:spPr>
+                </pic:pic>
+              </a:graphicData>
+            </a:graphic>
+          </wp:inline>
+        </w:drawing>
+      </w:r>
+    </w:p>
     <w:p>
       <w:pPr>
         <w:pStyle w:val="Heading4"/>
@@ -22069,6 +22124,7 @@
         <w:rPr>
           <w:rFonts w:hint="eastAsia"/>
         </w:rPr>
+        <w:lastRenderedPageBreak/>
         <w:t>后置条件</w:t>
       </w:r>
     </w:p>
@@ -22156,7 +22212,6 @@
           <w:rFonts w:hint="eastAsia"/>
           <w:lang w:val="en-US" w:bidi="ar-SA"/>
         </w:rPr>
-        <w:lastRenderedPageBreak/>
         <w:t>管理员登录管理系统</w:t>
       </w:r>
     </w:p>
@@ -22571,6 +22626,7 @@
           <w:snapToGrid w:val="0"/>
           <w:lang w:val="en-US" w:bidi="ar-SA"/>
         </w:rPr>
+        <w:lastRenderedPageBreak/>
         <w:t>简单的界面，使用户对系统功能一目了然，能够立刻熟悉软件的操作以及快速理解系统逻辑。</w:t>
       </w:r>
     </w:p>
@@ -22656,16 +22712,7 @@
           <w:snapToGrid w:val="0"/>
           <w:lang w:val="en-US" w:bidi="ar-SA"/>
         </w:rPr>
-        <w:t>如果在意外情况下系统出现错误，为了使工作继续进行，需要程序有一定从错误中恢复数据的能力。</w:t>
-      </w:r>
-      <w:r>
-        <w:rPr>
-          <w:rFonts w:hint="eastAsia"/>
-          <w:snapToGrid w:val="0"/>
-          <w:lang w:val="en-US" w:bidi="ar-SA"/>
-        </w:rPr>
-        <w:lastRenderedPageBreak/>
-        <w:t>因此数据库需要备份，系统也需要定期维护。</w:t>
+        <w:t>如果在意外情况下系统出现错误，为了使工作继续进行，需要程序有一定从错误中恢复数据的能力。因此数据库需要备份，系统也需要定期维护。</w:t>
       </w:r>
     </w:p>
     <w:p>
@@ -23357,6 +23404,7 @@
               <w:rPr>
                 <w:rFonts w:hint="eastAsia"/>
               </w:rPr>
+              <w:lastRenderedPageBreak/>
               <w:t>涂装</w:t>
             </w:r>
             <w:r>
@@ -23564,7 +23612,6 @@
               <w:rPr>
                 <w:rFonts w:hint="eastAsia"/>
               </w:rPr>
-              <w:lastRenderedPageBreak/>
               <w:t>频道</w:t>
             </w:r>
           </w:p>
@@ -28254,7 +28301,7 @@
 </file>
 
 <file path=customXml/itemProps1.xml><?xml version="1.0" encoding="utf-8"?>
-<ds:datastoreItem xmlns:ds="http://schemas.openxmlformats.org/officeDocument/2006/customXml" ds:itemID="{AC942B85-BDEB-404A-92A6-2C85A88F253F}">
+<ds:datastoreItem xmlns:ds="http://schemas.openxmlformats.org/officeDocument/2006/customXml" ds:itemID="{5C3B8513-2FE7-4A2E-A059-C5C1C8B82BBF}">
   <ds:schemaRefs>
     <ds:schemaRef ds:uri="http://schemas.openxmlformats.org/officeDocument/2006/bibliography"/>
   </ds:schemaRefs>

</xml_diff>